<commit_message>
chore(lesson-plan): updated structure chore(leetcode): standardized solution document format
</commit_message>
<xml_diff>
--- a/LeetCodeProblems/11. Container With Most Water.docx
+++ b/LeetCodeProblems/11. Container With Most Water.docx
@@ -15,16 +15,7 @@
           <w:rFonts w:eastAsia="Times New Roman"/>
           <w:lang w:eastAsia="en-IN"/>
         </w:rPr>
-        <w:t>Dry R</w:t>
-      </w:r>
-      <w:bookmarkStart w:id="0" w:name="_GoBack"/>
-      <w:bookmarkEnd w:id="0"/>
-      <w:r>
-        <w:rPr>
-          <w:rFonts w:eastAsia="Times New Roman"/>
-          <w:lang w:eastAsia="en-IN"/>
-        </w:rPr>
-        <w:t>un:</w:t>
+        <w:t>Dry Run:</w:t>
       </w:r>
     </w:p>
     <w:tbl>
@@ -268,6 +259,27 @@
               </w:rPr>
               <w:t>Width</w:t>
             </w:r>
+            <w:r>
+              <w:rPr>
+                <w:rFonts w:ascii="Calibri" w:eastAsia="Times New Roman" w:hAnsi="Calibri" w:cs="Calibri"/>
+                <w:b/>
+                <w:bCs/>
+                <w:color w:val="FFFFFF"/>
+                <w:lang w:eastAsia="en-IN"/>
+              </w:rPr>
+              <w:t>)</w:t>
+            </w:r>
+            <w:r>
+              <w:rPr>
+                <w:rFonts w:ascii="Calibri" w:eastAsia="Times New Roman" w:hAnsi="Calibri" w:cs="Calibri"/>
+                <w:b/>
+                <w:bCs/>
+                <w:color w:val="FFFFFF"/>
+                <w:lang w:eastAsia="en-IN"/>
+              </w:rPr>
+              <w:br/>
+              <w:t>(right-left)</w:t>
+            </w:r>
           </w:p>
         </w:tc>
         <w:tc>
@@ -3420,6 +3432,8 @@
                 <w:lang w:eastAsia="en-IN"/>
               </w:rPr>
             </w:pPr>
+            <w:bookmarkStart w:id="0" w:name="_GoBack"/>
+            <w:bookmarkEnd w:id="0"/>
             <w:r>
               <w:rPr>
                 <w:rFonts w:ascii="Calibri" w:eastAsia="Times New Roman" w:hAnsi="Calibri" w:cs="Calibri"/>
@@ -5155,6 +5169,10 @@
         </mc:Choice>
         <mc:Fallback>
           <w:pict>
+            <v:shapetype id="_x0000_t202" coordsize="21600,21600" o:spt="202" path="m,l,21600r21600,l21600,xe">
+              <v:stroke joinstyle="miter"/>
+              <v:path gradientshapeok="t" o:connecttype="rect"/>
+            </v:shapetype>
             <v:shape id="Text Box 219" o:spid="_x0000_s1027" type="#_x0000_t202" style="position:absolute;margin-left:0;margin-top:0;width:1in;height:13.45pt;z-index:251659264;visibility:visible;mso-wrap-style:square;mso-width-percent:1000;mso-height-percent:0;mso-wrap-distance-left:9pt;mso-wrap-distance-top:0;mso-wrap-distance-right:9pt;mso-wrap-distance-bottom:0;mso-position-horizontal:left;mso-position-horizontal-relative:page;mso-position-vertical:center;mso-position-vertical-relative:top-margin-area;mso-width-percent:1000;mso-height-percent:0;mso-width-relative:left-margin-area;mso-height-relative:page;v-text-anchor:middle" o:gfxdata="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" o:allowincell="f" fillcolor="#a8d08d [1945]" stroked="f">
               <v:textbox style="mso-fit-shape-to-text:t" inset=",0,,0">
                 <w:txbxContent>

</xml_diff>